<commit_message>
update word table with 2dp outcome pcts
</commit_message>
<xml_diff>
--- a/released_analysis_results/an_tablecontent_PublicationDescriptivesTable FORMATTED TABLE SHELL.docx
+++ b/released_analysis_results/an_tablecontent_PublicationDescriptivesTable FORMATTED TABLE SHELL.docx
@@ -178,7 +178,7 @@
                 <w:sz w:val="20"/>
                 <w:szCs w:val="20"/>
               </w:rPr>
-              <w:t>5707 (0.0)</w:t>
+              <w:t>5707 (0.03)</w:t>
             </w:r>
           </w:p>
         </w:tc>
@@ -343,7 +343,7 @@
                 <w:sz w:val="20"/>
                 <w:szCs w:val="20"/>
               </w:rPr>
-              <w:t>40 (0.0)</w:t>
+              <w:t>40 (0.00)</w:t>
             </w:r>
           </w:p>
         </w:tc>
@@ -410,7 +410,7 @@
                 <w:sz w:val="20"/>
                 <w:szCs w:val="20"/>
               </w:rPr>
-              <w:t>93 (0.0)</w:t>
+              <w:t>93 (0.00)</w:t>
             </w:r>
           </w:p>
         </w:tc>
@@ -477,7 +477,7 @@
                 <w:sz w:val="20"/>
                 <w:szCs w:val="20"/>
               </w:rPr>
-              <w:t>355 (0.0)</w:t>
+              <w:t>355 (0.01)</w:t>
             </w:r>
           </w:p>
         </w:tc>
@@ -544,7 +544,7 @@
                 <w:sz w:val="20"/>
                 <w:szCs w:val="20"/>
               </w:rPr>
-              <w:t>698 (0.0)</w:t>
+              <w:t>698 (0.03)</w:t>
             </w:r>
           </w:p>
         </w:tc>
@@ -611,7 +611,7 @@
                 <w:sz w:val="20"/>
                 <w:szCs w:val="20"/>
               </w:rPr>
-              <w:t>1568 (0.1)</w:t>
+              <w:t>1568 (0.08)</w:t>
             </w:r>
           </w:p>
         </w:tc>
@@ -678,7 +678,7 @@
                 <w:sz w:val="20"/>
                 <w:szCs w:val="20"/>
               </w:rPr>
-              <w:t>2953 (0.3)</w:t>
+              <w:t>2953 (0.26)</w:t>
             </w:r>
           </w:p>
         </w:tc>
@@ -863,7 +863,7 @@
                 <w:sz w:val="20"/>
                 <w:szCs w:val="20"/>
               </w:rPr>
-              <w:t>2112 (0.0)</w:t>
+              <w:t>2112 (0.02)</w:t>
             </w:r>
           </w:p>
         </w:tc>
@@ -931,7 +931,7 @@
                 <w:sz w:val="20"/>
                 <w:szCs w:val="20"/>
               </w:rPr>
-              <w:t>3595 (0.0)</w:t>
+              <w:t>3595 (0.04)</w:t>
             </w:r>
           </w:p>
         </w:tc>
@@ -1126,7 +1126,7 @@
                 <w:sz w:val="20"/>
                 <w:szCs w:val="20"/>
               </w:rPr>
-              <w:t>162 (0.1)</w:t>
+              <w:t>162 (0.05)</w:t>
             </w:r>
           </w:p>
         </w:tc>
@@ -1194,7 +1194,7 @@
                 <w:sz w:val="20"/>
                 <w:szCs w:val="20"/>
               </w:rPr>
-              <w:t>1478 (0.0)</w:t>
+              <w:t>1478 (0.03)</w:t>
             </w:r>
           </w:p>
         </w:tc>
@@ -1262,7 +1262,7 @@
                 <w:sz w:val="20"/>
                 <w:szCs w:val="20"/>
               </w:rPr>
-              <w:t>1669 (0.0)</w:t>
+              <w:t>1669 (0.04)</w:t>
             </w:r>
           </w:p>
         </w:tc>
@@ -1330,7 +1330,7 @@
                 <w:sz w:val="20"/>
                 <w:szCs w:val="20"/>
               </w:rPr>
-              <w:t>1169 (0.0)</w:t>
+              <w:t>1169 (0.05)</w:t>
             </w:r>
           </w:p>
         </w:tc>
@@ -1398,7 +1398,7 @@
                 <w:sz w:val="20"/>
                 <w:szCs w:val="20"/>
               </w:rPr>
-              <w:t>469 (0.1)</w:t>
+              <w:t>469 (0.05)</w:t>
             </w:r>
           </w:p>
         </w:tc>
@@ -1466,7 +1466,7 @@
                 <w:sz w:val="20"/>
                 <w:szCs w:val="20"/>
               </w:rPr>
-              <w:t>258 (0.1)</w:t>
+              <w:t>258 (0.06)</w:t>
             </w:r>
           </w:p>
         </w:tc>
@@ -1538,7 +1538,7 @@
                 <w:sz w:val="20"/>
                 <w:szCs w:val="20"/>
               </w:rPr>
-              <w:t>502 (0.0)</w:t>
+              <w:t>502 (0.01)</w:t>
             </w:r>
           </w:p>
         </w:tc>
@@ -1712,7 +1712,7 @@
                 <w:sz w:val="20"/>
                 <w:szCs w:val="20"/>
               </w:rPr>
-              <w:t>1738 (0.0)</w:t>
+              <w:t>1738 (0.02)</w:t>
             </w:r>
           </w:p>
         </w:tc>
@@ -1782,7 +1782,7 @@
                 <w:sz w:val="20"/>
                 <w:szCs w:val="20"/>
               </w:rPr>
-              <w:t>3543 (0.1)</w:t>
+              <w:t>3543 (0.06)</w:t>
             </w:r>
           </w:p>
         </w:tc>
@@ -1852,7 +1852,7 @@
                 <w:sz w:val="20"/>
                 <w:szCs w:val="20"/>
               </w:rPr>
-              <w:t>396 (0.0)</w:t>
+              <w:t>396 (0.01)</w:t>
             </w:r>
           </w:p>
         </w:tc>
@@ -1926,7 +1926,7 @@
                 <w:sz w:val="20"/>
                 <w:szCs w:val="20"/>
               </w:rPr>
-              <w:t>30 (0.0)</w:t>
+              <w:t>30 (0.00)</w:t>
             </w:r>
           </w:p>
         </w:tc>
@@ -2100,7 +2100,7 @@
                 <w:sz w:val="20"/>
                 <w:szCs w:val="20"/>
               </w:rPr>
-              <w:t>3616 (0.0)</w:t>
+              <w:t>3616 (0.03)</w:t>
             </w:r>
           </w:p>
         </w:tc>
@@ -2170,7 +2170,7 @@
                 <w:sz w:val="20"/>
                 <w:szCs w:val="20"/>
               </w:rPr>
-              <w:t>39 (0.0)</w:t>
+              <w:t>39 (0.02)</w:t>
             </w:r>
           </w:p>
         </w:tc>
@@ -2240,7 +2240,7 @@
                 <w:sz w:val="20"/>
                 <w:szCs w:val="20"/>
               </w:rPr>
-              <w:t>372 (0.0)</w:t>
+              <w:t>372 (0.04)</w:t>
             </w:r>
           </w:p>
         </w:tc>
@@ -2310,7 +2310,7 @@
                 <w:sz w:val="20"/>
                 <w:szCs w:val="20"/>
               </w:rPr>
-              <w:t>157 (0.0)</w:t>
+              <w:t>157 (0.05)</w:t>
             </w:r>
           </w:p>
         </w:tc>
@@ -2380,7 +2380,7 @@
                 <w:sz w:val="20"/>
                 <w:szCs w:val="20"/>
               </w:rPr>
-              <w:t>61 (0.0)</w:t>
+              <w:t>61 (0.02)</w:t>
             </w:r>
           </w:p>
         </w:tc>
@@ -2454,7 +2454,7 @@
                 <w:sz w:val="20"/>
                 <w:szCs w:val="20"/>
               </w:rPr>
-              <w:t>1462 (0.0)</w:t>
+              <w:t>1462 (0.03)</w:t>
             </w:r>
           </w:p>
         </w:tc>
@@ -2624,7 +2624,7 @@
                 <w:sz w:val="20"/>
                 <w:szCs w:val="20"/>
               </w:rPr>
-              <w:t>950 (0.0)</w:t>
+              <w:t>950 (0.03)</w:t>
             </w:r>
           </w:p>
         </w:tc>
@@ -2692,7 +2692,7 @@
                 <w:sz w:val="20"/>
                 <w:szCs w:val="20"/>
               </w:rPr>
-              <w:t>1052 (0.0)</w:t>
+              <w:t>1052 (0.03)</w:t>
             </w:r>
           </w:p>
         </w:tc>
@@ -2760,7 +2760,7 @@
                 <w:sz w:val="20"/>
                 <w:szCs w:val="20"/>
               </w:rPr>
-              <w:t>1096 (0.0)</w:t>
+              <w:t>1096 (0.03)</w:t>
             </w:r>
           </w:p>
         </w:tc>
@@ -2828,7 +2828,7 @@
                 <w:sz w:val="20"/>
                 <w:szCs w:val="20"/>
               </w:rPr>
-              <w:t>1253 (0.0)</w:t>
+              <w:t>1253 (0.04)</w:t>
             </w:r>
           </w:p>
         </w:tc>
@@ -2896,7 +2896,7 @@
                 <w:sz w:val="20"/>
                 <w:szCs w:val="20"/>
               </w:rPr>
-              <w:t>1323 (0.0)</w:t>
+              <w:t>1323 (0.04)</w:t>
             </w:r>
           </w:p>
         </w:tc>
@@ -2968,7 +2968,7 @@
                 <w:sz w:val="20"/>
                 <w:szCs w:val="20"/>
               </w:rPr>
-              <w:t>33 (0.0)</w:t>
+              <w:t>33 (0.02)</w:t>
             </w:r>
           </w:p>
         </w:tc>
@@ -3138,7 +3138,7 @@
                 <w:sz w:val="20"/>
                 <w:szCs w:val="20"/>
               </w:rPr>
-              <w:t>1178 (0.0)</w:t>
+              <w:t>1178 (0.03)</w:t>
             </w:r>
           </w:p>
         </w:tc>
@@ -3206,7 +3206,7 @@
                 <w:sz w:val="20"/>
                 <w:szCs w:val="20"/>
               </w:rPr>
-              <w:t>970 (0.0)</w:t>
+              <w:t>970 (0.04)</w:t>
             </w:r>
           </w:p>
         </w:tc>
@@ -3274,7 +3274,7 @@
                 <w:sz w:val="20"/>
                 <w:szCs w:val="20"/>
               </w:rPr>
-              <w:t>1831 (0.0)</w:t>
+              <w:t>1831 (0.03)</w:t>
             </w:r>
           </w:p>
         </w:tc>
@@ -3342,7 +3342,7 @@
                 <w:sz w:val="20"/>
                 <w:szCs w:val="20"/>
               </w:rPr>
-              <w:t>1716 (0.0)</w:t>
+              <w:t>1716 (0.05)</w:t>
             </w:r>
           </w:p>
         </w:tc>
@@ -3414,7 +3414,7 @@
                 <w:sz w:val="20"/>
                 <w:szCs w:val="20"/>
               </w:rPr>
-              <w:t>12 (0.0)</w:t>
+              <w:t>12 (0.00)</w:t>
             </w:r>
           </w:p>
         </w:tc>
@@ -3528,7 +3528,7 @@
                 <w:sz w:val="20"/>
                 <w:szCs w:val="20"/>
               </w:rPr>
-              <w:t>4231 (0.1)</w:t>
+              <w:t>4231 (0.07)</w:t>
             </w:r>
           </w:p>
         </w:tc>
@@ -3769,7 +3769,7 @@
                 <w:sz w:val="20"/>
                 <w:szCs w:val="20"/>
               </w:rPr>
-              <w:t>1282 (0.2)</w:t>
+              <w:t>1282 (0.18)</w:t>
             </w:r>
           </w:p>
         </w:tc>
@@ -3836,7 +3836,7 @@
                 <w:sz w:val="20"/>
                 <w:szCs w:val="20"/>
               </w:rPr>
-              <w:t>4425 (0.0)</w:t>
+              <w:t>4425 (0.03)</w:t>
             </w:r>
           </w:p>
         </w:tc>
@@ -3933,18 +3933,52 @@
                 <w:szCs w:val="20"/>
                 <w:lang w:eastAsia="en-GB"/>
               </w:rPr>
-              <w:t xml:space="preserve">  Present</w:t>
-            </w:r>
-            <w:r>
-              <w:rPr>
-                <w:rFonts w:eastAsia="Times New Roman" w:cstheme="minorHAnsi"/>
-                <w:color w:val="000000"/>
-                <w:sz w:val="20"/>
-                <w:szCs w:val="20"/>
-                <w:lang w:eastAsia="en-GB"/>
-              </w:rPr>
-              <w:t>+recent ocs</w:t>
-            </w:r>
+              <w:t xml:space="preserve">  </w:t>
+            </w:r>
+            <w:proofErr w:type="spellStart"/>
+            <w:r>
+              <w:rPr>
+                <w:rFonts w:eastAsia="Times New Roman" w:cstheme="minorHAnsi"/>
+                <w:color w:val="000000"/>
+                <w:sz w:val="20"/>
+                <w:szCs w:val="20"/>
+                <w:lang w:eastAsia="en-GB"/>
+              </w:rPr>
+              <w:t>Present</w:t>
+            </w:r>
+            <w:r>
+              <w:rPr>
+                <w:rFonts w:eastAsia="Times New Roman" w:cstheme="minorHAnsi"/>
+                <w:color w:val="000000"/>
+                <w:sz w:val="20"/>
+                <w:szCs w:val="20"/>
+                <w:lang w:eastAsia="en-GB"/>
+              </w:rPr>
+              <w:t>+recent</w:t>
+            </w:r>
+            <w:proofErr w:type="spellEnd"/>
+            <w:r>
+              <w:rPr>
+                <w:rFonts w:eastAsia="Times New Roman" w:cstheme="minorHAnsi"/>
+                <w:color w:val="000000"/>
+                <w:sz w:val="20"/>
+                <w:szCs w:val="20"/>
+                <w:lang w:eastAsia="en-GB"/>
+              </w:rPr>
+              <w:t xml:space="preserve"> </w:t>
+            </w:r>
+            <w:proofErr w:type="spellStart"/>
+            <w:r>
+              <w:rPr>
+                <w:rFonts w:eastAsia="Times New Roman" w:cstheme="minorHAnsi"/>
+                <w:color w:val="000000"/>
+                <w:sz w:val="20"/>
+                <w:szCs w:val="20"/>
+                <w:lang w:eastAsia="en-GB"/>
+              </w:rPr>
+              <w:t>ocs</w:t>
+            </w:r>
+            <w:proofErr w:type="spellEnd"/>
           </w:p>
         </w:tc>
         <w:tc>
@@ -3983,7 +4017,7 @@
                 <w:sz w:val="20"/>
                 <w:szCs w:val="20"/>
               </w:rPr>
-              <w:t>199 (0.1)</w:t>
+              <w:t>199 (0.07)</w:t>
             </w:r>
           </w:p>
         </w:tc>
@@ -4022,8 +4056,20 @@
                 <w:szCs w:val="20"/>
                 <w:lang w:eastAsia="en-GB"/>
               </w:rPr>
-              <w:t>, no recent ocs</w:t>
-            </w:r>
+              <w:t xml:space="preserve">, no recent </w:t>
+            </w:r>
+            <w:proofErr w:type="spellStart"/>
+            <w:r>
+              <w:rPr>
+                <w:rFonts w:eastAsia="Times New Roman" w:cstheme="minorHAnsi"/>
+                <w:color w:val="000000"/>
+                <w:sz w:val="20"/>
+                <w:szCs w:val="20"/>
+                <w:lang w:eastAsia="en-GB"/>
+              </w:rPr>
+              <w:t>ocs</w:t>
+            </w:r>
+            <w:proofErr w:type="spellEnd"/>
           </w:p>
         </w:tc>
         <w:tc>
@@ -4062,7 +4108,7 @@
                 <w:sz w:val="20"/>
                 <w:szCs w:val="20"/>
               </w:rPr>
-              <w:t>712 (0.0)</w:t>
+              <w:t>712 (0.03)</w:t>
             </w:r>
           </w:p>
         </w:tc>
@@ -4129,7 +4175,7 @@
                 <w:sz w:val="20"/>
                 <w:szCs w:val="20"/>
               </w:rPr>
-              <w:t>4796 (0.0)</w:t>
+              <w:t>4796 (0.03)</w:t>
             </w:r>
           </w:p>
         </w:tc>
@@ -4253,7 +4299,7 @@
                 <w:sz w:val="20"/>
                 <w:szCs w:val="20"/>
               </w:rPr>
-              <w:t>2055 (0.2)</w:t>
+              <w:t>2055 (0.17)</w:t>
             </w:r>
           </w:p>
         </w:tc>
@@ -4320,7 +4366,7 @@
                 <w:sz w:val="20"/>
                 <w:szCs w:val="20"/>
               </w:rPr>
-              <w:t>3652 (0.0)</w:t>
+              <w:t>3652 (0.02)</w:t>
             </w:r>
           </w:p>
         </w:tc>
@@ -4466,7 +4512,7 @@
                 <w:sz w:val="20"/>
                 <w:szCs w:val="20"/>
               </w:rPr>
-              <w:t>777 (0.2)</w:t>
+              <w:t>777 (0.16)</w:t>
             </w:r>
           </w:p>
         </w:tc>
@@ -4564,7 +4610,7 @@
                 <w:sz w:val="20"/>
                 <w:szCs w:val="20"/>
               </w:rPr>
-              <w:t>1362 (0.1)</w:t>
+              <w:t>1362 (0.13)</w:t>
             </w:r>
           </w:p>
         </w:tc>
@@ -4662,7 +4708,7 @@
                 <w:sz w:val="20"/>
                 <w:szCs w:val="20"/>
               </w:rPr>
-              <w:t>249 (0.1)</w:t>
+              <w:t>249 (0.11)</w:t>
             </w:r>
           </w:p>
         </w:tc>
@@ -4729,7 +4775,7 @@
                 <w:sz w:val="20"/>
                 <w:szCs w:val="20"/>
               </w:rPr>
-              <w:t>3319 (0.0)</w:t>
+              <w:t>3319 (0.02)</w:t>
             </w:r>
           </w:p>
         </w:tc>
@@ -4887,7 +4933,7 @@
                 <w:sz w:val="20"/>
                 <w:szCs w:val="20"/>
               </w:rPr>
-              <w:t>107 (0.1)</w:t>
+              <w:t>107 (0.13)</w:t>
             </w:r>
           </w:p>
         </w:tc>
@@ -4965,7 +5011,7 @@
                 <w:sz w:val="20"/>
                 <w:szCs w:val="20"/>
               </w:rPr>
-              <w:t>248 (0.1)</w:t>
+              <w:t>248 (0.10)</w:t>
             </w:r>
           </w:p>
         </w:tc>
@@ -5043,7 +5089,7 @@
                 <w:sz w:val="20"/>
                 <w:szCs w:val="20"/>
               </w:rPr>
-              <w:t>559 (0.1)</w:t>
+              <w:t>559 (0.10)</w:t>
             </w:r>
           </w:p>
         </w:tc>
@@ -5120,7 +5166,7 @@
                 <w:sz w:val="20"/>
                 <w:szCs w:val="20"/>
               </w:rPr>
-              <w:t>4793 (0.0)</w:t>
+              <w:t>4793 (0.03)</w:t>
             </w:r>
           </w:p>
         </w:tc>
@@ -5254,7 +5300,7 @@
                 <w:sz w:val="20"/>
                 <w:szCs w:val="20"/>
               </w:rPr>
-              <w:t>27 (0.3)</w:t>
+              <w:t>27 (0.30)</w:t>
             </w:r>
           </w:p>
         </w:tc>
@@ -5332,7 +5378,7 @@
                 <w:sz w:val="20"/>
                 <w:szCs w:val="20"/>
               </w:rPr>
-              <w:t>80 (0.3)</w:t>
+              <w:t>80 (0.28)</w:t>
             </w:r>
           </w:p>
         </w:tc>
@@ -5410,7 +5456,7 @@
                 <w:sz w:val="20"/>
                 <w:szCs w:val="20"/>
               </w:rPr>
-              <w:t>102 (0.2)</w:t>
+              <w:t>102 (0.16)</w:t>
             </w:r>
           </w:p>
         </w:tc>
@@ -5488,7 +5534,7 @@
                 <w:sz w:val="20"/>
                 <w:szCs w:val="20"/>
               </w:rPr>
-              <w:t>5498 (0.0)</w:t>
+              <w:t>5498 (0.03)</w:t>
             </w:r>
           </w:p>
         </w:tc>
@@ -5612,7 +5658,7 @@
                 <w:sz w:val="20"/>
                 <w:szCs w:val="20"/>
               </w:rPr>
-              <w:t>112 (0.1)</w:t>
+              <w:t>112 (0.10)</w:t>
             </w:r>
           </w:p>
         </w:tc>
@@ -5679,7 +5725,7 @@
                 <w:sz w:val="20"/>
                 <w:szCs w:val="20"/>
               </w:rPr>
-              <w:t>5595 (0.0)</w:t>
+              <w:t>5595 (0.03)</w:t>
             </w:r>
           </w:p>
         </w:tc>
@@ -5807,7 +5853,7 @@
                 <w:sz w:val="20"/>
                 <w:szCs w:val="20"/>
               </w:rPr>
-              <w:t>1011 (0.3)</w:t>
+              <w:t>1011 (0.27)</w:t>
             </w:r>
           </w:p>
         </w:tc>
@@ -5876,7 +5922,7 @@
                 <w:sz w:val="20"/>
                 <w:szCs w:val="20"/>
               </w:rPr>
-              <w:t>4696 (0.0)</w:t>
+              <w:t>4696 (0.03)</w:t>
             </w:r>
           </w:p>
         </w:tc>
@@ -6004,7 +6050,7 @@
                 <w:sz w:val="20"/>
                 <w:szCs w:val="20"/>
               </w:rPr>
-              <w:t>314 (0.2)</w:t>
+              <w:t>314 (0.18)</w:t>
             </w:r>
           </w:p>
         </w:tc>
@@ -6074,7 +6120,7 @@
                 <w:sz w:val="20"/>
                 <w:szCs w:val="20"/>
               </w:rPr>
-              <w:t>5393 (0.0)</w:t>
+              <w:t>5393 (0.03)</w:t>
             </w:r>
           </w:p>
         </w:tc>
@@ -6202,7 +6248,7 @@
                 <w:sz w:val="20"/>
                 <w:szCs w:val="20"/>
               </w:rPr>
-              <w:t>2533 (0.2)</w:t>
+              <w:t>2533 (0.23)</w:t>
             </w:r>
           </w:p>
         </w:tc>
@@ -6271,7 +6317,7 @@
                 <w:sz w:val="20"/>
                 <w:szCs w:val="20"/>
               </w:rPr>
-              <w:t>3174 (0.0)</w:t>
+              <w:t>3174 (0.02)</w:t>
             </w:r>
           </w:p>
         </w:tc>
@@ -6396,7 +6442,7 @@
                 <w:sz w:val="20"/>
                 <w:szCs w:val="20"/>
               </w:rPr>
-              <w:t>49 (0.2)</w:t>
+              <w:t>49 (0.24)</w:t>
             </w:r>
           </w:p>
         </w:tc>
@@ -6463,7 +6509,7 @@
                 <w:sz w:val="20"/>
                 <w:szCs w:val="20"/>
               </w:rPr>
-              <w:t>5658 (0.0)</w:t>
+              <w:t>5658 (0.03)</w:t>
             </w:r>
           </w:p>
         </w:tc>
@@ -6587,7 +6633,7 @@
                 <w:sz w:val="20"/>
                 <w:szCs w:val="20"/>
               </w:rPr>
-              <w:t>23 (0.1)</w:t>
+              <w:t>23 (0.08)</w:t>
             </w:r>
           </w:p>
         </w:tc>
@@ -6654,7 +6700,7 @@
                 <w:sz w:val="20"/>
                 <w:szCs w:val="20"/>
               </w:rPr>
-              <w:t>5684 (0.0)</w:t>
+              <w:t>5684 (0.03)</w:t>
             </w:r>
           </w:p>
         </w:tc>
@@ -6782,7 +6828,7 @@
                 <w:sz w:val="20"/>
                 <w:szCs w:val="20"/>
               </w:rPr>
-              <w:t>532 (0.1)</w:t>
+              <w:t>532 (0.06)</w:t>
             </w:r>
           </w:p>
         </w:tc>
@@ -6849,7 +6895,7 @@
                 <w:sz w:val="20"/>
                 <w:szCs w:val="20"/>
               </w:rPr>
-              <w:t>5175 (0.0)</w:t>
+              <w:t>5175 (0.03)</w:t>
             </w:r>
           </w:p>
         </w:tc>
@@ -6976,7 +7022,7 @@
                 <w:sz w:val="20"/>
                 <w:szCs w:val="20"/>
               </w:rPr>
-              <w:t>36 (0.0)</w:t>
+              <w:t>36 (0.01)</w:t>
             </w:r>
           </w:p>
         </w:tc>
@@ -7047,7 +7093,7 @@
                 <w:sz w:val="20"/>
                 <w:szCs w:val="20"/>
               </w:rPr>
-              <w:t>5671 (0.0)</w:t>
+              <w:t>5671 (0.03)</w:t>
             </w:r>
           </w:p>
         </w:tc>
@@ -7069,7 +7115,27 @@
           <w:sz w:val="18"/>
           <w:szCs w:val="18"/>
         </w:rPr>
-        <w:t>* ocs = oral corticosteroid use, recent defined as &lt;1 year before baseline</w:t>
+        <w:t xml:space="preserve">* </w:t>
+      </w:r>
+      <w:proofErr w:type="spellStart"/>
+      <w:r>
+        <w:rPr>
+          <w:i/>
+          <w:iCs/>
+          <w:sz w:val="18"/>
+          <w:szCs w:val="18"/>
+        </w:rPr>
+        <w:t>ocs</w:t>
+      </w:r>
+      <w:proofErr w:type="spellEnd"/>
+      <w:r>
+        <w:rPr>
+          <w:i/>
+          <w:iCs/>
+          <w:sz w:val="18"/>
+          <w:szCs w:val="18"/>
+        </w:rPr>
+        <w:t xml:space="preserve"> = oral corticosteroid use, recent defined as &lt;1 year before baseline</w:t>
       </w:r>
       <w:r>
         <w:rPr>
@@ -8303,7 +8369,7 @@
 </file>
 
 <file path=customXml/itemProps1.xml><?xml version="1.0" encoding="utf-8"?>
-<ds:datastoreItem xmlns:ds="http://schemas.openxmlformats.org/officeDocument/2006/customXml" ds:itemID="{93C1F353-0A5E-4FBE-B976-2FC9DE505BA4}">
+<ds:datastoreItem xmlns:ds="http://schemas.openxmlformats.org/officeDocument/2006/customXml" ds:itemID="{8F4F4597-EA10-4D2A-9519-1B6D25887064}">
   <ds:schemaRefs>
     <ds:schemaRef ds:uri="http://schemas.openxmlformats.org/officeDocument/2006/bibliography"/>
   </ds:schemaRefs>

</xml_diff>

<commit_message>
2dp on RHS for Table 1
</commit_message>
<xml_diff>
--- a/released_analysis_results/an_tablecontent_PublicationDescriptivesTable FORMATTED TABLE SHELL.docx
+++ b/released_analysis_results/an_tablecontent_PublicationDescriptivesTable FORMATTED TABLE SHELL.docx
@@ -97,43 +97,18 @@
                 <w:szCs w:val="20"/>
                 <w:lang w:eastAsia="en-GB"/>
               </w:rPr>
-              <w:t xml:space="preserve">CPNS Hospital </w:t>
-            </w:r>
-            <w:proofErr w:type="spellStart"/>
+              <w:t>CPNS Hospital death</w:t>
+            </w:r>
             <w:r>
               <w:rPr>
                 <w:rFonts w:ascii="Calibri" w:eastAsia="Times New Roman" w:hAnsi="Calibri" w:cs="Calibri"/>
                 <w:b/>
                 <w:bCs/>
-                <w:color w:val="000000"/>
-                <w:sz w:val="20"/>
-                <w:szCs w:val="20"/>
-                <w:lang w:eastAsia="en-GB"/>
-              </w:rPr>
-              <w:t>death</w:t>
-            </w:r>
-            <w:r>
-              <w:rPr>
-                <w:rFonts w:ascii="Calibri" w:eastAsia="Times New Roman" w:hAnsi="Calibri" w:cs="Calibri"/>
-                <w:b/>
-                <w:bCs/>
-                <w:sz w:val="20"/>
-                <w:szCs w:val="20"/>
-                <w:lang w:eastAsia="en-GB"/>
-              </w:rPr>
-              <w:t>N</w:t>
-            </w:r>
-            <w:proofErr w:type="spellEnd"/>
-            <w:r>
-              <w:rPr>
-                <w:rFonts w:ascii="Calibri" w:eastAsia="Times New Roman" w:hAnsi="Calibri" w:cs="Calibri"/>
-                <w:b/>
-                <w:bCs/>
-                <w:sz w:val="20"/>
-                <w:szCs w:val="20"/>
-                <w:lang w:eastAsia="en-GB"/>
-              </w:rPr>
-              <w:t xml:space="preserve"> (%)</w:t>
+                <w:sz w:val="20"/>
+                <w:szCs w:val="20"/>
+                <w:lang w:eastAsia="en-GB"/>
+              </w:rPr>
+              <w:t>N (%)</w:t>
             </w:r>
           </w:p>
         </w:tc>
@@ -196,7 +171,7 @@
               </w:rPr>
             </w:pPr>
             <w:r>
-              <w:t>5707 (0.0)</w:t>
+              <w:t>5707 (0.03)</w:t>
             </w:r>
           </w:p>
         </w:tc>
@@ -353,7 +328,7 @@
               </w:rPr>
             </w:pPr>
             <w:r>
-              <w:t>40 (0.0)</w:t>
+              <w:t>40 (0.00)</w:t>
             </w:r>
           </w:p>
         </w:tc>
@@ -412,7 +387,7 @@
               </w:rPr>
             </w:pPr>
             <w:r>
-              <w:t>93 (0.0)</w:t>
+              <w:t>93 (0.00)</w:t>
             </w:r>
           </w:p>
         </w:tc>
@@ -471,7 +446,7 @@
               </w:rPr>
             </w:pPr>
             <w:r>
-              <w:t>355 (0.0)</w:t>
+              <w:t>355 (0.01)</w:t>
             </w:r>
           </w:p>
         </w:tc>
@@ -530,7 +505,7 @@
               </w:rPr>
             </w:pPr>
             <w:r>
-              <w:t>698 (0.0)</w:t>
+              <w:t>698 (0.03)</w:t>
             </w:r>
           </w:p>
         </w:tc>
@@ -589,7 +564,7 @@
               </w:rPr>
             </w:pPr>
             <w:r>
-              <w:t>1568 (0.1)</w:t>
+              <w:t>1568 (0.08)</w:t>
             </w:r>
           </w:p>
         </w:tc>
@@ -648,7 +623,7 @@
               </w:rPr>
             </w:pPr>
             <w:r>
-              <w:t>2953 (0.3)</w:t>
+              <w:t>2953 (0.26)</w:t>
             </w:r>
           </w:p>
         </w:tc>
@@ -825,7 +800,7 @@
               </w:rPr>
             </w:pPr>
             <w:r>
-              <w:t>2112 (0.0)</w:t>
+              <w:t>2112 (0.02)</w:t>
             </w:r>
           </w:p>
         </w:tc>
@@ -885,7 +860,7 @@
               </w:rPr>
             </w:pPr>
             <w:r>
-              <w:t>3595 (0.0)</w:t>
+              <w:t>3595 (0.04)</w:t>
             </w:r>
           </w:p>
         </w:tc>
@@ -1072,7 +1047,7 @@
               </w:rPr>
             </w:pPr>
             <w:r>
-              <w:t>162 (0.1)</w:t>
+              <w:t>162 (0.05)</w:t>
             </w:r>
           </w:p>
         </w:tc>
@@ -1132,7 +1107,7 @@
               </w:rPr>
             </w:pPr>
             <w:r>
-              <w:t>1478 (0.0)</w:t>
+              <w:t>1478 (0.03)</w:t>
             </w:r>
           </w:p>
         </w:tc>
@@ -1192,7 +1167,7 @@
               </w:rPr>
             </w:pPr>
             <w:r>
-              <w:t>1669 (0.0)</w:t>
+              <w:t>1669 (0.04)</w:t>
             </w:r>
           </w:p>
         </w:tc>
@@ -1252,7 +1227,7 @@
               </w:rPr>
             </w:pPr>
             <w:r>
-              <w:t>1169 (0.0)</w:t>
+              <w:t>1169 (0.05)</w:t>
             </w:r>
           </w:p>
         </w:tc>
@@ -1312,7 +1287,7 @@
               </w:rPr>
             </w:pPr>
             <w:r>
-              <w:t>469 (0.1)</w:t>
+              <w:t>469 (0.05)</w:t>
             </w:r>
           </w:p>
         </w:tc>
@@ -1372,7 +1347,7 @@
               </w:rPr>
             </w:pPr>
             <w:r>
-              <w:t>258 (0.1)</w:t>
+              <w:t>258 (0.06)</w:t>
             </w:r>
           </w:p>
         </w:tc>
@@ -1436,7 +1411,7 @@
               </w:rPr>
             </w:pPr>
             <w:r>
-              <w:t>502 (0.0)</w:t>
+              <w:t>502 (0.01)</w:t>
             </w:r>
           </w:p>
         </w:tc>
@@ -1602,7 +1577,7 @@
               </w:rPr>
             </w:pPr>
             <w:r>
-              <w:t>1738 (0.0)</w:t>
+              <w:t>1738 (0.02)</w:t>
             </w:r>
           </w:p>
         </w:tc>
@@ -1664,7 +1639,7 @@
               </w:rPr>
             </w:pPr>
             <w:r>
-              <w:t>3543 (0.1)</w:t>
+              <w:t>3543 (0.06)</w:t>
             </w:r>
           </w:p>
         </w:tc>
@@ -1726,7 +1701,7 @@
               </w:rPr>
             </w:pPr>
             <w:r>
-              <w:t>396 (0.0)</w:t>
+              <w:t>396 (0.01)</w:t>
             </w:r>
           </w:p>
         </w:tc>
@@ -1792,7 +1767,7 @@
               </w:rPr>
             </w:pPr>
             <w:r>
-              <w:t>30 (0.0)</w:t>
+              <w:t>30 (0.00)</w:t>
             </w:r>
           </w:p>
         </w:tc>
@@ -1958,7 +1933,7 @@
               </w:rPr>
             </w:pPr>
             <w:r>
-              <w:t>3616 (0.0)</w:t>
+              <w:t>3616 (0.03)</w:t>
             </w:r>
           </w:p>
         </w:tc>
@@ -2020,7 +1995,7 @@
               </w:rPr>
             </w:pPr>
             <w:r>
-              <w:t>39 (0.0)</w:t>
+              <w:t>39 (0.02)</w:t>
             </w:r>
           </w:p>
         </w:tc>
@@ -2082,7 +2057,7 @@
               </w:rPr>
             </w:pPr>
             <w:r>
-              <w:t>372 (0.0)</w:t>
+              <w:t>372 (0.04)</w:t>
             </w:r>
           </w:p>
         </w:tc>
@@ -2144,7 +2119,7 @@
               </w:rPr>
             </w:pPr>
             <w:r>
-              <w:t>157 (0.0)</w:t>
+              <w:t>157 (0.05)</w:t>
             </w:r>
           </w:p>
         </w:tc>
@@ -2206,7 +2181,7 @@
               </w:rPr>
             </w:pPr>
             <w:r>
-              <w:t>61 (0.0)</w:t>
+              <w:t>61 (0.02)</w:t>
             </w:r>
           </w:p>
         </w:tc>
@@ -2272,7 +2247,7 @@
               </w:rPr>
             </w:pPr>
             <w:r>
-              <w:t>1462 (0.0)</w:t>
+              <w:t>1462 (0.03)</w:t>
             </w:r>
           </w:p>
         </w:tc>
@@ -2434,7 +2409,7 @@
               </w:rPr>
             </w:pPr>
             <w:r>
-              <w:t>950 (0.0)</w:t>
+              <w:t>950 (0.03)</w:t>
             </w:r>
           </w:p>
         </w:tc>
@@ -2494,7 +2469,7 @@
               </w:rPr>
             </w:pPr>
             <w:r>
-              <w:t>1052 (0.0)</w:t>
+              <w:t>1052 (0.03)</w:t>
             </w:r>
           </w:p>
         </w:tc>
@@ -2554,7 +2529,7 @@
               </w:rPr>
             </w:pPr>
             <w:r>
-              <w:t>1096 (0.0)</w:t>
+              <w:t>1096 (0.03)</w:t>
             </w:r>
           </w:p>
         </w:tc>
@@ -2614,7 +2589,7 @@
               </w:rPr>
             </w:pPr>
             <w:r>
-              <w:t>1253 (0.0)</w:t>
+              <w:t>1253 (0.04)</w:t>
             </w:r>
           </w:p>
         </w:tc>
@@ -2674,7 +2649,7 @@
               </w:rPr>
             </w:pPr>
             <w:r>
-              <w:t>1323 (0.0)</w:t>
+              <w:t>1323 (0.04)</w:t>
             </w:r>
           </w:p>
         </w:tc>
@@ -2738,7 +2713,7 @@
               </w:rPr>
             </w:pPr>
             <w:r>
-              <w:t>33 (0.0)</w:t>
+              <w:t>33 (0.02)</w:t>
             </w:r>
           </w:p>
         </w:tc>
@@ -2900,7 +2875,7 @@
               </w:rPr>
             </w:pPr>
             <w:r>
-              <w:t>1178 (0.0)</w:t>
+              <w:t>1178 (0.03)</w:t>
             </w:r>
           </w:p>
         </w:tc>
@@ -2960,7 +2935,7 @@
               </w:rPr>
             </w:pPr>
             <w:r>
-              <w:t>970 (0.0)</w:t>
+              <w:t>970 (0.04)</w:t>
             </w:r>
           </w:p>
         </w:tc>
@@ -3020,7 +2995,7 @@
               </w:rPr>
             </w:pPr>
             <w:r>
-              <w:t>1831 (0.0)</w:t>
+              <w:t>1831 (0.03)</w:t>
             </w:r>
           </w:p>
         </w:tc>
@@ -3080,7 +3055,7 @@
               </w:rPr>
             </w:pPr>
             <w:r>
-              <w:t>1716 (0.0)</w:t>
+              <w:t>1716 (0.05)</w:t>
             </w:r>
           </w:p>
         </w:tc>
@@ -3144,7 +3119,7 @@
               </w:rPr>
             </w:pPr>
             <w:r>
-              <w:t>12 (0.0)</w:t>
+              <w:t>12 (0.00)</w:t>
             </w:r>
           </w:p>
         </w:tc>
@@ -3251,7 +3226,7 @@
               </w:rPr>
             </w:pPr>
             <w:r>
-              <w:t>4231 (0.1)</w:t>
+              <w:t>4231 (0.07)</w:t>
             </w:r>
           </w:p>
         </w:tc>
@@ -3429,7 +3404,7 @@
               </w:rPr>
             </w:pPr>
             <w:r>
-              <w:t>1282 (0.2)</w:t>
+              <w:t>1282 (0.18)</w:t>
             </w:r>
           </w:p>
         </w:tc>
@@ -3526,52 +3501,18 @@
                 <w:szCs w:val="20"/>
                 <w:lang w:eastAsia="en-GB"/>
               </w:rPr>
-              <w:t xml:space="preserve">  </w:t>
-            </w:r>
-            <w:proofErr w:type="spellStart"/>
-            <w:r>
-              <w:rPr>
-                <w:rFonts w:eastAsia="Times New Roman" w:cstheme="minorHAnsi"/>
-                <w:color w:val="000000"/>
-                <w:sz w:val="20"/>
-                <w:szCs w:val="20"/>
-                <w:lang w:eastAsia="en-GB"/>
-              </w:rPr>
-              <w:t>Present</w:t>
-            </w:r>
-            <w:r>
-              <w:rPr>
-                <w:rFonts w:eastAsia="Times New Roman" w:cstheme="minorHAnsi"/>
-                <w:color w:val="000000"/>
-                <w:sz w:val="20"/>
-                <w:szCs w:val="20"/>
-                <w:lang w:eastAsia="en-GB"/>
-              </w:rPr>
-              <w:t>+recent</w:t>
-            </w:r>
-            <w:proofErr w:type="spellEnd"/>
-            <w:r>
-              <w:rPr>
-                <w:rFonts w:eastAsia="Times New Roman" w:cstheme="minorHAnsi"/>
-                <w:color w:val="000000"/>
-                <w:sz w:val="20"/>
-                <w:szCs w:val="20"/>
-                <w:lang w:eastAsia="en-GB"/>
-              </w:rPr>
-              <w:t xml:space="preserve"> </w:t>
-            </w:r>
-            <w:proofErr w:type="spellStart"/>
-            <w:r>
-              <w:rPr>
-                <w:rFonts w:eastAsia="Times New Roman" w:cstheme="minorHAnsi"/>
-                <w:color w:val="000000"/>
-                <w:sz w:val="20"/>
-                <w:szCs w:val="20"/>
-                <w:lang w:eastAsia="en-GB"/>
-              </w:rPr>
-              <w:t>ocs</w:t>
-            </w:r>
-            <w:proofErr w:type="spellEnd"/>
+              <w:t xml:space="preserve">  Present</w:t>
+            </w:r>
+            <w:r>
+              <w:rPr>
+                <w:rFonts w:eastAsia="Times New Roman" w:cstheme="minorHAnsi"/>
+                <w:color w:val="000000"/>
+                <w:sz w:val="20"/>
+                <w:szCs w:val="20"/>
+                <w:lang w:eastAsia="en-GB"/>
+              </w:rPr>
+              <w:t>+recent ocs</w:t>
+            </w:r>
           </w:p>
         </w:tc>
         <w:tc>
@@ -3602,7 +3543,7 @@
               </w:rPr>
             </w:pPr>
             <w:r>
-              <w:t>199 (0.1)</w:t>
+              <w:t>199 (0.07)</w:t>
             </w:r>
           </w:p>
         </w:tc>
@@ -3641,20 +3582,8 @@
                 <w:szCs w:val="20"/>
                 <w:lang w:eastAsia="en-GB"/>
               </w:rPr>
-              <w:t xml:space="preserve">, no recent </w:t>
-            </w:r>
-            <w:proofErr w:type="spellStart"/>
-            <w:r>
-              <w:rPr>
-                <w:rFonts w:eastAsia="Times New Roman" w:cstheme="minorHAnsi"/>
-                <w:color w:val="000000"/>
-                <w:sz w:val="20"/>
-                <w:szCs w:val="20"/>
-                <w:lang w:eastAsia="en-GB"/>
-              </w:rPr>
-              <w:t>ocs</w:t>
-            </w:r>
-            <w:proofErr w:type="spellEnd"/>
+              <w:t>, no recent ocs</w:t>
+            </w:r>
           </w:p>
         </w:tc>
         <w:tc>
@@ -3685,7 +3614,7 @@
               </w:rPr>
             </w:pPr>
             <w:r>
-              <w:t>712 (0.0)</w:t>
+              <w:t>712 (0.03)</w:t>
             </w:r>
           </w:p>
         </w:tc>
@@ -3748,7 +3677,7 @@
               </w:rPr>
             </w:pPr>
             <w:r>
-              <w:t>2055 (0.2)</w:t>
+              <w:t>2055 (0.17)</w:t>
             </w:r>
           </w:p>
         </w:tc>
@@ -3886,7 +3815,7 @@
               </w:rPr>
             </w:pPr>
             <w:r>
-              <w:t>777 (0.2)</w:t>
+              <w:t>777 (0.16)</w:t>
             </w:r>
           </w:p>
         </w:tc>
@@ -3976,7 +3905,7 @@
               </w:rPr>
             </w:pPr>
             <w:r>
-              <w:t>1362 (0.1)</w:t>
+              <w:t>1362 (0.13)</w:t>
             </w:r>
           </w:p>
         </w:tc>
@@ -4066,7 +3995,7 @@
               </w:rPr>
             </w:pPr>
             <w:r>
-              <w:t>249 (0.1)</w:t>
+              <w:t>249 (0.11)</w:t>
             </w:r>
           </w:p>
         </w:tc>
@@ -4216,7 +4145,7 @@
               </w:rPr>
             </w:pPr>
             <w:r>
-              <w:t>107 (0.1)</w:t>
+              <w:t>107 (0.13)</w:t>
             </w:r>
           </w:p>
         </w:tc>
@@ -4286,7 +4215,7 @@
               </w:rPr>
             </w:pPr>
             <w:r>
-              <w:t>248 (0.1)</w:t>
+              <w:t>248 (0.10)</w:t>
             </w:r>
           </w:p>
         </w:tc>
@@ -4356,7 +4285,7 @@
               </w:rPr>
             </w:pPr>
             <w:r>
-              <w:t>559 (0.1)</w:t>
+              <w:t>559 (0.10)</w:t>
             </w:r>
           </w:p>
         </w:tc>
@@ -4482,7 +4411,7 @@
               </w:rPr>
             </w:pPr>
             <w:r>
-              <w:t>27 (0.3)</w:t>
+              <w:t>27 (0.30)</w:t>
             </w:r>
           </w:p>
         </w:tc>
@@ -4552,7 +4481,7 @@
               </w:rPr>
             </w:pPr>
             <w:r>
-              <w:t>80 (0.3)</w:t>
+              <w:t>80 (0.28)</w:t>
             </w:r>
           </w:p>
         </w:tc>
@@ -4622,7 +4551,7 @@
               </w:rPr>
             </w:pPr>
             <w:r>
-              <w:t>102 (0.2)</w:t>
+              <w:t>102 (0.16)</w:t>
             </w:r>
           </w:p>
         </w:tc>
@@ -4685,7 +4614,7 @@
               </w:rPr>
             </w:pPr>
             <w:r>
-              <w:t>112 (0.1)</w:t>
+              <w:t>112 (0.10)</w:t>
             </w:r>
           </w:p>
         </w:tc>
@@ -4750,7 +4679,7 @@
               </w:rPr>
             </w:pPr>
             <w:r>
-              <w:t>1011 (0.3)</w:t>
+              <w:t>1011 (0.27)</w:t>
             </w:r>
           </w:p>
         </w:tc>
@@ -4814,7 +4743,7 @@
               </w:rPr>
             </w:pPr>
             <w:r>
-              <w:t>314 (0.2)</w:t>
+              <w:t>314 (0.18)</w:t>
             </w:r>
           </w:p>
         </w:tc>
@@ -4879,7 +4808,7 @@
               </w:rPr>
             </w:pPr>
             <w:r>
-              <w:t>2533 (0.2)</w:t>
+              <w:t>2533 (0.23)</w:t>
             </w:r>
           </w:p>
         </w:tc>
@@ -4943,7 +4872,7 @@
               </w:rPr>
             </w:pPr>
             <w:r>
-              <w:t>49 (0.2)</w:t>
+              <w:t>49 (0.24)</w:t>
             </w:r>
           </w:p>
         </w:tc>
@@ -5006,7 +4935,7 @@
               </w:rPr>
             </w:pPr>
             <w:r>
-              <w:t>23 (0.1)</w:t>
+              <w:t>23 (0.08)</w:t>
             </w:r>
           </w:p>
         </w:tc>
@@ -5135,7 +5064,7 @@
               </w:rPr>
             </w:pPr>
             <w:r>
-              <w:t>36 (0.0)</w:t>
+              <w:t>36 (0.01)</w:t>
             </w:r>
           </w:p>
         </w:tc>
@@ -5185,27 +5114,7 @@
           <w:sz w:val="18"/>
           <w:szCs w:val="18"/>
         </w:rPr>
-        <w:t xml:space="preserve">* </w:t>
-      </w:r>
-      <w:proofErr w:type="spellStart"/>
-      <w:r>
-        <w:rPr>
-          <w:i/>
-          <w:iCs/>
-          <w:sz w:val="18"/>
-          <w:szCs w:val="18"/>
-        </w:rPr>
-        <w:t>ocs</w:t>
-      </w:r>
-      <w:proofErr w:type="spellEnd"/>
-      <w:r>
-        <w:rPr>
-          <w:i/>
-          <w:iCs/>
-          <w:sz w:val="18"/>
-          <w:szCs w:val="18"/>
-        </w:rPr>
-        <w:t xml:space="preserve"> = oral corticosteroid use, recent defined as &lt;1 year before baseline</w:t>
+        <w:t>* ocs = oral corticosteroid use, recent defined as &lt;1 year before baseline</w:t>
       </w:r>
       <w:r>
         <w:rPr>
@@ -6439,7 +6348,7 @@
 </file>
 
 <file path=customXml/itemProps1.xml><?xml version="1.0" encoding="utf-8"?>
-<ds:datastoreItem xmlns:ds="http://schemas.openxmlformats.org/officeDocument/2006/customXml" ds:itemID="{9A9B7E54-E001-411F-9E7E-C0481DDD7CC3}">
+<ds:datastoreItem xmlns:ds="http://schemas.openxmlformats.org/officeDocument/2006/customXml" ds:itemID="{AB8DF7CA-8A1C-4C44-89E5-9AA37C616178}">
   <ds:schemaRefs>
     <ds:schemaRef ds:uri="http://schemas.openxmlformats.org/officeDocument/2006/bibliography"/>
   </ds:schemaRefs>

</xml_diff>